<commit_message>
remove on remote button while broken
</commit_message>
<xml_diff>
--- a/public/temp.docx
+++ b/public/temp.docx
@@ -17,7 +17,7 @@
           <w:sz w:val="72"/>
           <w:szCs w:val="72"/>
         </w:rPr>
-        <w:t xml:space="preserve">School of Mines</w:t>
+        <w:t xml:space="preserve">Computer Science</w:t>
       </w:r>
       <w:r>
         <w:rPr>
@@ -73,7 +73,7 @@
           <w:sz w:val="40"/>
           <w:szCs w:val="40"/>
         </w:rPr>
-        <w:t xml:space="preserve">What is the School of Mines' mission?</w:t>
+        <w:t xml:space="preserve">What is computer science? </w:t>
       </w:r>
       <w:r>
         <w:rPr>
@@ -143,7 +143,7 @@
           <w:sz w:val="40"/>
           <w:szCs w:val="40"/>
         </w:rPr>
-        <w:t xml:space="preserve">How many undergraduate and graduate degree programs are offered at the School of Mines?</w:t>
+        <w:t xml:space="preserve">What are the main goals of computer science? </w:t>
       </w:r>
       <w:r>
         <w:rPr>
@@ -213,7 +213,7 @@
           <w:sz w:val="40"/>
           <w:szCs w:val="40"/>
         </w:rPr>
-        <w:t xml:space="preserve">What are the School of Mines' research priorities?</w:t>
+        <w:t xml:space="preserve">What is the difference between computer science and information technology? </w:t>
       </w:r>
       <w:r>
         <w:rPr>
@@ -283,7 +283,7 @@
           <w:sz w:val="40"/>
           <w:szCs w:val="40"/>
         </w:rPr>
-        <w:t xml:space="preserve">What are the School of Mines' teaching priorities?</w:t>
+        <w:t xml:space="preserve">What are the different types of computer systems? </w:t>
       </w:r>
       <w:r>
         <w:rPr>
@@ -353,7 +353,7 @@
           <w:sz w:val="40"/>
           <w:szCs w:val="40"/>
         </w:rPr>
-        <w:t xml:space="preserve">How many faculty members are at the School of Mines?</w:t>
+        <w:t xml:space="preserve">What is a programming language? </w:t>
       </w:r>
       <w:r>
         <w:rPr>
@@ -423,7 +423,7 @@
           <w:sz w:val="40"/>
           <w:szCs w:val="40"/>
         </w:rPr>
-        <w:t xml:space="preserve">What are the School of Mines' facilities and resources?</w:t>
+        <w:t xml:space="preserve">How do computers store and process information? </w:t>
       </w:r>
       <w:r>
         <w:rPr>
@@ -493,7 +493,7 @@
           <w:sz w:val="40"/>
           <w:szCs w:val="40"/>
         </w:rPr>
-        <w:t xml:space="preserve">What is the admissions process for students seeking admission to the School of Mines?</w:t>
+        <w:t xml:space="preserve">How do computers make decisions? </w:t>
       </w:r>
       <w:r>
         <w:rPr>
@@ -563,147 +563,7 @@
           <w:sz w:val="40"/>
           <w:szCs w:val="40"/>
         </w:rPr>
-        <w:t xml:space="preserve">What type of student is best suited for study at the School of Mines?</w:t>
-      </w:r>
-      <w:r>
-        <w:rPr>
-          <w:sz w:val="40"/>
-          <w:szCs w:val="40"/>
-        </w:rPr>
-        <w:t xml:space="preserve"/>
-      </w:r>
-      <w:r>
-        <w:rPr>
-          <w:sz w:val="40"/>
-          <w:szCs w:val="40"/>
-        </w:rPr>
-        <w:t xml:space="preserve"/>
-      </w:r>
-    </w:p>
-    <w:tbl>
-      <w:tblPr>
-        <w:tblStyle w:val="TableGrid"/>
-        <w:tblW w:w="0" w:type="auto"/>
-        <w:tblLook w:val="04A0" w:firstRow="1" w:lastRow="0" w:firstColumn="1" w:lastColumn="0" w:noHBand="0" w:noVBand="1"/>
-      </w:tblPr>
-      <w:tblGrid>
-        <w:gridCol w:w="9350"/>
-      </w:tblGrid>
-      <w:tr>
-        <w:trPr>
-          <w:trHeight w:val="1953"/>
-        </w:trPr>
-        <w:tc>
-          <w:tcPr>
-            <w:tcW w:w="9350" w:type="dxa"/>
-          </w:tcPr>
-          <w:p>
-            <w:pPr>
-              <w:rPr>
-                <w:sz w:val="40"/>
-                <w:szCs w:val="40"/>
-              </w:rPr>
-            </w:pPr>
-          </w:p>
-        </w:tc>
-      </w:tr>
-    </w:tbl>
-    <w:p>
-      <w:pPr>
-        <w:rPr>
-          <w:sz w:val="40"/>
-          <w:szCs w:val="40"/>
-        </w:rPr>
-      </w:pPr>
-    </w:p>
-    <w:p>
-      <w:pPr>
-        <w:pStyle w:val="ListParagraph"/>
-        <w:numPr>
-          <w:ilvl w:val="0"/>
-          <w:numId w:val="2"/>
-        </w:numPr>
-        <w:rPr>
-          <w:sz w:val="40"/>
-          <w:szCs w:val="40"/>
-        </w:rPr>
-      </w:pPr>
-      <w:r>
-        <w:rPr>
-          <w:sz w:val="40"/>
-          <w:szCs w:val="40"/>
-        </w:rPr>
-        <w:t xml:space="preserve">How much does it cost to attend the School of Mines?</w:t>
-      </w:r>
-      <w:r>
-        <w:rPr>
-          <w:sz w:val="40"/>
-          <w:szCs w:val="40"/>
-        </w:rPr>
-        <w:t xml:space="preserve"/>
-      </w:r>
-      <w:r>
-        <w:rPr>
-          <w:sz w:val="40"/>
-          <w:szCs w:val="40"/>
-        </w:rPr>
-        <w:t xml:space="preserve"/>
-      </w:r>
-    </w:p>
-    <w:tbl>
-      <w:tblPr>
-        <w:tblStyle w:val="TableGrid"/>
-        <w:tblW w:w="0" w:type="auto"/>
-        <w:tblLook w:val="04A0" w:firstRow="1" w:lastRow="0" w:firstColumn="1" w:lastColumn="0" w:noHBand="0" w:noVBand="1"/>
-      </w:tblPr>
-      <w:tblGrid>
-        <w:gridCol w:w="9350"/>
-      </w:tblGrid>
-      <w:tr>
-        <w:trPr>
-          <w:trHeight w:val="1953"/>
-        </w:trPr>
-        <w:tc>
-          <w:tcPr>
-            <w:tcW w:w="9350" w:type="dxa"/>
-          </w:tcPr>
-          <w:p>
-            <w:pPr>
-              <w:rPr>
-                <w:sz w:val="40"/>
-                <w:szCs w:val="40"/>
-              </w:rPr>
-            </w:pPr>
-          </w:p>
-        </w:tc>
-      </w:tr>
-    </w:tbl>
-    <w:p>
-      <w:pPr>
-        <w:rPr>
-          <w:sz w:val="40"/>
-          <w:szCs w:val="40"/>
-        </w:rPr>
-      </w:pPr>
-    </w:p>
-    <w:p>
-      <w:pPr>
-        <w:pStyle w:val="ListParagraph"/>
-        <w:numPr>
-          <w:ilvl w:val="0"/>
-          <w:numId w:val="2"/>
-        </w:numPr>
-        <w:rPr>
-          <w:sz w:val="40"/>
-          <w:szCs w:val="40"/>
-        </w:rPr>
-      </w:pPr>
-      <w:r>
-        <w:rPr>
-          <w:sz w:val="40"/>
-          <w:szCs w:val="40"/>
-        </w:rPr>
-        <w:t xml:space="preserve">What kind of career opportunities are available to graduates of the School of Mines?</w:t>
+        <w:t xml:space="preserve">What are some common applications of computer science?</w:t>
       </w:r>
       <w:r>
         <w:rPr>

</xml_diff>